<commit_message>
added Regression Model Evaluation Metrics
</commit_message>
<xml_diff>
--- a/Data Science Roadmap.docx
+++ b/Data Science Roadmap.docx
@@ -143,27 +143,7 @@
           <w:sz w:val="36"/>
           <w:szCs w:val="36"/>
         </w:rPr>
-        <w:t xml:space="preserve">Learn SQL and database management: Knowledge of SQL and databases </w:t>
-      </w:r>
-      <w:proofErr w:type="gramStart"/>
-      <w:r>
-        <w:rPr>
-          <w:rFonts w:ascii="Segoe UI" w:hAnsi="Segoe UI" w:cs="Segoe UI"/>
-          <w:color w:val="D1D5DB"/>
-          <w:sz w:val="36"/>
-          <w:szCs w:val="36"/>
-        </w:rPr>
-        <w:t>is</w:t>
-      </w:r>
-      <w:proofErr w:type="gramEnd"/>
-      <w:r>
-        <w:rPr>
-          <w:rFonts w:ascii="Segoe UI" w:hAnsi="Segoe UI" w:cs="Segoe UI"/>
-          <w:color w:val="D1D5DB"/>
-          <w:sz w:val="36"/>
-          <w:szCs w:val="36"/>
-        </w:rPr>
-        <w:t xml:space="preserve"> essential for data science. Learn how to work with large and complex data sets using SQL and database management systems. Tools: MySQL, PostgreSQL, SQLite, MongoDB, Cassandra, </w:t>
+        <w:t xml:space="preserve">Learn SQL and database management: Knowledge of SQL and databases is essential for data science. Learn how to work with large and complex data sets using SQL and database management systems. Tools: MySQL, PostgreSQL, SQLite, MongoDB, Cassandra, </w:t>
       </w:r>
       <w:proofErr w:type="spellStart"/>
       <w:r>
@@ -328,27 +308,7 @@
           <w:sz w:val="36"/>
           <w:szCs w:val="36"/>
         </w:rPr>
-        <w:t xml:space="preserve">, </w:t>
-      </w:r>
-      <w:proofErr w:type="spellStart"/>
-      <w:r>
-        <w:rPr>
-          <w:rFonts w:ascii="Segoe UI" w:hAnsi="Segoe UI" w:cs="Segoe UI"/>
-          <w:color w:val="D1D5DB"/>
-          <w:sz w:val="36"/>
-          <w:szCs w:val="36"/>
-        </w:rPr>
-        <w:t>PyTorch</w:t>
-      </w:r>
-      <w:proofErr w:type="spellEnd"/>
-      <w:r>
-        <w:rPr>
-          <w:rFonts w:ascii="Segoe UI" w:hAnsi="Segoe UI" w:cs="Segoe UI"/>
-          <w:color w:val="D1D5DB"/>
-          <w:sz w:val="36"/>
-          <w:szCs w:val="36"/>
-        </w:rPr>
-        <w:t xml:space="preserve">, </w:t>
+        <w:t xml:space="preserve">, PyTorch, </w:t>
       </w:r>
       <w:proofErr w:type="spellStart"/>
       <w:r>
@@ -576,27 +536,7 @@
           <w:sz w:val="36"/>
           <w:szCs w:val="36"/>
         </w:rPr>
-        <w:t xml:space="preserve">, </w:t>
-      </w:r>
-      <w:proofErr w:type="spellStart"/>
-      <w:r>
-        <w:rPr>
-          <w:rFonts w:ascii="Segoe UI" w:hAnsi="Segoe UI" w:cs="Segoe UI"/>
-          <w:color w:val="D1D5DB"/>
-          <w:sz w:val="36"/>
-          <w:szCs w:val="36"/>
-        </w:rPr>
-        <w:t>PyTorch</w:t>
-      </w:r>
-      <w:proofErr w:type="spellEnd"/>
-      <w:r>
-        <w:rPr>
-          <w:rFonts w:ascii="Segoe UI" w:hAnsi="Segoe UI" w:cs="Segoe UI"/>
-          <w:color w:val="D1D5DB"/>
-          <w:sz w:val="36"/>
-          <w:szCs w:val="36"/>
-        </w:rPr>
-        <w:t xml:space="preserve">, Caffe, Theano, and deep learning libraries such as TensorFlow and </w:t>
+        <w:t xml:space="preserve">, PyTorch, Caffe, Theano, and deep learning libraries such as TensorFlow and </w:t>
       </w:r>
       <w:proofErr w:type="spellStart"/>
       <w:r>
@@ -791,6 +731,33 @@
           <w:szCs w:val="36"/>
         </w:rPr>
       </w:pPr>
+      <w:r>
+        <w:object w:dxaOrig="1520" w:dyaOrig="987" w14:anchorId="142D7501">
+          <v:shapetype id="_x0000_t75" coordsize="21600,21600" o:spt="75" o:preferrelative="t" path="m@4@5l@4@11@9@11@9@5xe" filled="f" stroked="f">
+            <v:stroke joinstyle="miter"/>
+            <v:formulas>
+              <v:f eqn="if lineDrawn pixelLineWidth 0"/>
+              <v:f eqn="sum @0 1 0"/>
+              <v:f eqn="sum 0 0 @1"/>
+              <v:f eqn="prod @2 1 2"/>
+              <v:f eqn="prod @3 21600 pixelWidth"/>
+              <v:f eqn="prod @3 21600 pixelHeight"/>
+              <v:f eqn="sum @0 0 1"/>
+              <v:f eqn="prod @6 1 2"/>
+              <v:f eqn="prod @7 21600 pixelWidth"/>
+              <v:f eqn="sum @8 21600 0"/>
+              <v:f eqn="prod @7 21600 pixelHeight"/>
+              <v:f eqn="sum @10 21600 0"/>
+            </v:formulas>
+            <v:path o:extrusionok="f" gradientshapeok="t" o:connecttype="rect"/>
+            <o:lock v:ext="edit" aspectratio="t"/>
+          </v:shapetype>
+          <v:shape id="_x0000_i1025" type="#_x0000_t75" style="width:76.2pt;height:49.2pt" o:ole="">
+            <v:imagedata r:id="rId5" o:title=""/>
+          </v:shape>
+          <o:OLEObject Type="Embed" ProgID="Package" ShapeID="_x0000_i1025" DrawAspect="Icon" ObjectID="_1749886268" r:id="rId6"/>
+        </w:object>
+      </w:r>
     </w:p>
     <w:sectPr>
       <w:pgSz w:w="12240" w:h="15840"/>

</xml_diff>